<commit_message>
Finally fixed Post. Gson was parsing LDT in a way that Oracle / EF API didn't understand/like. Currently posts live prices only...
</commit_message>
<xml_diff>
--- a/03 Highlight 04.docx
+++ b/03 Highlight 04.docx
@@ -141,8 +141,6 @@
               </w:rPr>
               <w:t>3</w:t>
             </w:r>
-            <w:bookmarkStart w:id="0" w:name="_GoBack"/>
-            <w:bookmarkEnd w:id="0"/>
             <w:r>
               <w:rPr>
                 <w:rFonts w:asciiTheme="minorHAnsi" w:hAnsiTheme="minorHAnsi" w:cstheme="minorHAnsi"/>
@@ -201,6 +199,17 @@
                 <w:u w:val="none"/>
               </w:rPr>
             </w:pPr>
+            <w:r>
+              <w:rPr>
+                <w:rFonts w:asciiTheme="minorHAnsi" w:hAnsiTheme="minorHAnsi" w:cstheme="minorHAnsi"/>
+                <w:sz w:val="22"/>
+                <w:szCs w:val="22"/>
+                <w:u w:val="none"/>
+              </w:rPr>
+              <w:t>Post current prices working</w:t>
+            </w:r>
+            <w:bookmarkStart w:id="0" w:name="_GoBack"/>
+            <w:bookmarkEnd w:id="0"/>
           </w:p>
           <w:p>
             <w:pPr>

</xml_diff>

<commit_message>
Gap fill mode [appears to be] working. 10k prices harvested. Finished hours worked and highlight for week. Pushing before beginning work on spoof trading.
</commit_message>
<xml_diff>
--- a/03 Highlight 04.docx
+++ b/03 Highlight 04.docx
@@ -206,10 +206,92 @@
                 <w:szCs w:val="22"/>
                 <w:u w:val="none"/>
               </w:rPr>
-              <w:t>Post current prices working</w:t>
-            </w:r>
-            <w:bookmarkStart w:id="0" w:name="_GoBack"/>
-            <w:bookmarkEnd w:id="0"/>
+              <w:t>Modify API GET and PUT calls so that they could be achieved with the current compound key set up.</w:t>
+            </w:r>
+          </w:p>
+          <w:p>
+            <w:pPr>
+              <w:pStyle w:val="Heading2Sturley"/>
+              <w:numPr>
+                <w:ilvl w:val="0"/>
+                <w:numId w:val="9"/>
+              </w:numPr>
+              <w:rPr>
+                <w:rFonts w:asciiTheme="minorHAnsi" w:hAnsiTheme="minorHAnsi" w:cstheme="minorHAnsi"/>
+                <w:sz w:val="22"/>
+                <w:szCs w:val="22"/>
+                <w:u w:val="none"/>
+              </w:rPr>
+            </w:pPr>
+            <w:r>
+              <w:rPr>
+                <w:rFonts w:asciiTheme="minorHAnsi" w:hAnsiTheme="minorHAnsi" w:cstheme="minorHAnsi"/>
+                <w:sz w:val="22"/>
+                <w:szCs w:val="22"/>
+                <w:u w:val="none"/>
+              </w:rPr>
+              <w:t>Expand Java application to attempt to connect to database and act accordingly – if the database connection fails it operates without the use of storage, if the database is empty is begins from scratch and if there is data missing after down time the system begins to fill gap</w:t>
+            </w:r>
+            <w:r>
+              <w:rPr>
+                <w:rFonts w:asciiTheme="minorHAnsi" w:hAnsiTheme="minorHAnsi" w:cstheme="minorHAnsi"/>
+                <w:sz w:val="22"/>
+                <w:szCs w:val="22"/>
+                <w:u w:val="none"/>
+              </w:rPr>
+              <w:t>(</w:t>
+            </w:r>
+            <w:r>
+              <w:rPr>
+                <w:rFonts w:asciiTheme="minorHAnsi" w:hAnsiTheme="minorHAnsi" w:cstheme="minorHAnsi"/>
+                <w:sz w:val="22"/>
+                <w:szCs w:val="22"/>
+                <w:u w:val="none"/>
+              </w:rPr>
+              <w:t>s</w:t>
+            </w:r>
+            <w:r>
+              <w:rPr>
+                <w:rFonts w:asciiTheme="minorHAnsi" w:hAnsiTheme="minorHAnsi" w:cstheme="minorHAnsi"/>
+                <w:sz w:val="22"/>
+                <w:szCs w:val="22"/>
+                <w:u w:val="none"/>
+              </w:rPr>
+              <w:t>)</w:t>
+            </w:r>
+            <w:r>
+              <w:rPr>
+                <w:rFonts w:asciiTheme="minorHAnsi" w:hAnsiTheme="minorHAnsi" w:cstheme="minorHAnsi"/>
+                <w:sz w:val="22"/>
+                <w:szCs w:val="22"/>
+                <w:u w:val="none"/>
+              </w:rPr>
+              <w:t xml:space="preserve"> starting with the most recent data.</w:t>
+            </w:r>
+          </w:p>
+          <w:p>
+            <w:pPr>
+              <w:pStyle w:val="Heading2Sturley"/>
+              <w:numPr>
+                <w:ilvl w:val="0"/>
+                <w:numId w:val="9"/>
+              </w:numPr>
+              <w:rPr>
+                <w:rFonts w:asciiTheme="minorHAnsi" w:hAnsiTheme="minorHAnsi" w:cstheme="minorHAnsi"/>
+                <w:sz w:val="22"/>
+                <w:szCs w:val="22"/>
+                <w:u w:val="none"/>
+              </w:rPr>
+            </w:pPr>
+            <w:r>
+              <w:rPr>
+                <w:rFonts w:asciiTheme="minorHAnsi" w:hAnsiTheme="minorHAnsi" w:cstheme="minorHAnsi"/>
+                <w:sz w:val="22"/>
+                <w:szCs w:val="22"/>
+                <w:u w:val="none"/>
+              </w:rPr>
+              <w:t>Use above functionality to fill database with 10,000 prices to enable testing of GOFAI algorithms.</w:t>
+            </w:r>
           </w:p>
           <w:p>
             <w:pPr>
@@ -239,7 +321,25 @@
                 <w:szCs w:val="22"/>
                 <w:u w:val="none"/>
               </w:rPr>
-              <w:t>This week X hours have been spent working on the project.</w:t>
+              <w:t xml:space="preserve">This week </w:t>
+            </w:r>
+            <w:r>
+              <w:rPr>
+                <w:rFonts w:asciiTheme="minorHAnsi" w:hAnsiTheme="minorHAnsi" w:cstheme="minorHAnsi"/>
+                <w:sz w:val="22"/>
+                <w:szCs w:val="22"/>
+                <w:u w:val="none"/>
+              </w:rPr>
+              <w:t>36.75</w:t>
+            </w:r>
+            <w:r>
+              <w:rPr>
+                <w:rFonts w:asciiTheme="minorHAnsi" w:hAnsiTheme="minorHAnsi" w:cstheme="minorHAnsi"/>
+                <w:sz w:val="22"/>
+                <w:szCs w:val="22"/>
+                <w:u w:val="none"/>
+              </w:rPr>
+              <w:t xml:space="preserve"> hours have been spent working on the project.</w:t>
             </w:r>
           </w:p>
           <w:p>
@@ -312,6 +412,44 @@
                 <w:u w:val="none"/>
               </w:rPr>
             </w:pPr>
+            <w:r>
+              <w:rPr>
+                <w:rFonts w:asciiTheme="minorHAnsi" w:hAnsiTheme="minorHAnsi" w:cstheme="minorHAnsi"/>
+                <w:iCs/>
+                <w:sz w:val="22"/>
+                <w:szCs w:val="22"/>
+                <w:u w:val="none"/>
+              </w:rPr>
+              <w:t>Test GOFAI algorithms.</w:t>
+            </w:r>
+          </w:p>
+          <w:p>
+            <w:pPr>
+              <w:pStyle w:val="Heading2Sturley"/>
+              <w:numPr>
+                <w:ilvl w:val="0"/>
+                <w:numId w:val="7"/>
+              </w:numPr>
+              <w:spacing w:line="276" w:lineRule="auto"/>
+              <w:rPr>
+                <w:rFonts w:asciiTheme="minorHAnsi" w:hAnsiTheme="minorHAnsi" w:cstheme="minorHAnsi"/>
+                <w:i/>
+                <w:iCs/>
+                <w:sz w:val="22"/>
+                <w:szCs w:val="22"/>
+                <w:u w:val="none"/>
+              </w:rPr>
+            </w:pPr>
+            <w:r>
+              <w:rPr>
+                <w:rFonts w:asciiTheme="minorHAnsi" w:hAnsiTheme="minorHAnsi" w:cstheme="minorHAnsi"/>
+                <w:iCs/>
+                <w:sz w:val="22"/>
+                <w:szCs w:val="22"/>
+                <w:u w:val="none"/>
+              </w:rPr>
+              <w:t>Integrate selected GOFAI algorithm into (sandbox/spoofed) automated trading, JUnit test.</w:t>
+            </w:r>
           </w:p>
           <w:p>
             <w:pPr>
@@ -397,6 +535,14 @@
                 <w:u w:val="none"/>
               </w:rPr>
             </w:pPr>
+            <w:r>
+              <w:rPr>
+                <w:rFonts w:asciiTheme="minorHAnsi" w:hAnsiTheme="minorHAnsi" w:cstheme="minorHAnsi"/>
+                <w:iCs/>
+                <w:u w:val="none"/>
+              </w:rPr>
+              <w:t>No meetings – exchanged emails throughout week</w:t>
+            </w:r>
           </w:p>
         </w:tc>
       </w:tr>
@@ -450,9 +596,21 @@
                 <w:numId w:val="7"/>
               </w:numPr>
               <w:rPr>
-                <w:rFonts w:cstheme="minorHAnsi"/>
+                <w:rFonts w:asciiTheme="minorHAnsi" w:hAnsiTheme="minorHAnsi" w:cstheme="minorHAnsi"/>
+                <w:sz w:val="22"/>
+                <w:szCs w:val="22"/>
+                <w:u w:val="none"/>
               </w:rPr>
             </w:pPr>
+            <w:r>
+              <w:rPr>
+                <w:rFonts w:asciiTheme="minorHAnsi" w:hAnsiTheme="minorHAnsi" w:cstheme="minorHAnsi"/>
+                <w:sz w:val="22"/>
+                <w:szCs w:val="22"/>
+                <w:u w:val="none"/>
+              </w:rPr>
+              <w:t>None</w:t>
+            </w:r>
           </w:p>
           <w:p>
             <w:pPr>
@@ -479,231 +637,8 @@
           <w:szCs w:val="24"/>
         </w:rPr>
       </w:pPr>
-    </w:p>
-    <w:p>
-      <w:pPr>
-        <w:rPr>
-          <w:rFonts w:cstheme="minorHAnsi"/>
-          <w:sz w:val="24"/>
-          <w:szCs w:val="24"/>
-        </w:rPr>
-      </w:pPr>
-    </w:p>
-    <w:p>
-      <w:pPr>
-        <w:rPr>
-          <w:rFonts w:cstheme="minorHAnsi"/>
-          <w:sz w:val="24"/>
-          <w:szCs w:val="24"/>
-        </w:rPr>
-      </w:pPr>
-    </w:p>
-    <w:p>
-      <w:pPr>
-        <w:rPr>
-          <w:rFonts w:cstheme="minorHAnsi"/>
-          <w:b/>
-          <w:sz w:val="24"/>
-          <w:szCs w:val="24"/>
-        </w:rPr>
-      </w:pPr>
-      <w:r>
-        <w:rPr>
-          <w:rFonts w:cstheme="minorHAnsi"/>
-          <w:b/>
-          <w:sz w:val="24"/>
-          <w:szCs w:val="24"/>
-        </w:rPr>
-        <w:t>Notes</w:t>
-      </w:r>
-    </w:p>
-    <w:p>
-      <w:pPr>
-        <w:pStyle w:val="Footer"/>
-        <w:numPr>
-          <w:ilvl w:val="0"/>
-          <w:numId w:val="6"/>
-        </w:numPr>
-        <w:rPr>
-          <w:rFonts w:cstheme="minorHAnsi"/>
-          <w:i/>
-          <w:sz w:val="24"/>
-          <w:szCs w:val="24"/>
-        </w:rPr>
-      </w:pPr>
-      <w:r>
-        <w:rPr>
-          <w:rFonts w:cstheme="minorHAnsi"/>
-          <w:i/>
-          <w:sz w:val="24"/>
-          <w:szCs w:val="24"/>
-        </w:rPr>
-        <w:t>Please do not delete rows from the table</w:t>
-      </w:r>
-    </w:p>
-    <w:p>
-      <w:pPr>
-        <w:pStyle w:val="Footer"/>
-        <w:numPr>
-          <w:ilvl w:val="0"/>
-          <w:numId w:val="6"/>
-        </w:numPr>
-        <w:rPr>
-          <w:rFonts w:cstheme="minorHAnsi"/>
-          <w:i/>
-          <w:sz w:val="24"/>
-          <w:szCs w:val="24"/>
-        </w:rPr>
-      </w:pPr>
-      <w:r>
-        <w:rPr>
-          <w:rFonts w:cstheme="minorHAnsi"/>
-          <w:i/>
-          <w:sz w:val="24"/>
-          <w:szCs w:val="24"/>
-        </w:rPr>
-        <w:t xml:space="preserve">Suggested length:  Maximum half </w:t>
-      </w:r>
-      <w:proofErr w:type="gramStart"/>
-      <w:r>
-        <w:rPr>
-          <w:rFonts w:cstheme="minorHAnsi"/>
-          <w:i/>
-          <w:sz w:val="24"/>
-          <w:szCs w:val="24"/>
-        </w:rPr>
-        <w:t>page;  writing</w:t>
-      </w:r>
-      <w:proofErr w:type="gramEnd"/>
-      <w:r>
-        <w:rPr>
-          <w:rFonts w:cstheme="minorHAnsi"/>
-          <w:i/>
-          <w:sz w:val="24"/>
-          <w:szCs w:val="24"/>
-        </w:rPr>
-        <w:t xml:space="preserve"> a Highlight should only take about 10 minutes</w:t>
-      </w:r>
-    </w:p>
-    <w:p>
-      <w:pPr>
-        <w:pStyle w:val="Footer"/>
-        <w:numPr>
-          <w:ilvl w:val="0"/>
-          <w:numId w:val="6"/>
-        </w:numPr>
-        <w:rPr>
-          <w:rFonts w:cstheme="minorHAnsi"/>
-          <w:i/>
-          <w:sz w:val="24"/>
-          <w:szCs w:val="24"/>
-        </w:rPr>
-      </w:pPr>
-      <w:r>
-        <w:rPr>
-          <w:rFonts w:cstheme="minorHAnsi"/>
-          <w:i/>
-          <w:sz w:val="24"/>
-          <w:szCs w:val="24"/>
-        </w:rPr>
-        <w:t>Please upload Highlight Reports to the SPMS the day before your supervisory meeting</w:t>
-      </w:r>
-    </w:p>
-    <w:p>
-      <w:pPr>
-        <w:pStyle w:val="Footer"/>
-        <w:numPr>
-          <w:ilvl w:val="0"/>
-          <w:numId w:val="6"/>
-        </w:numPr>
-        <w:rPr>
-          <w:rFonts w:cstheme="minorHAnsi"/>
-          <w:i/>
-          <w:sz w:val="24"/>
-          <w:szCs w:val="24"/>
-        </w:rPr>
-      </w:pPr>
-      <w:r>
-        <w:rPr>
-          <w:rFonts w:cstheme="minorHAnsi"/>
-          <w:i/>
-          <w:iCs/>
-          <w:sz w:val="24"/>
-          <w:szCs w:val="24"/>
-        </w:rPr>
-        <w:t>The Review should include:  review of work undertaken (and comparison with work planned) since the last Highlight, including details of any products/deliverables.    Identification of any issues</w:t>
-      </w:r>
-      <w:r>
-        <w:rPr>
-          <w:rFonts w:cstheme="minorHAnsi"/>
-          <w:i/>
-          <w:iCs/>
-          <w:sz w:val="24"/>
-          <w:szCs w:val="24"/>
-        </w:rPr>
-        <w:t>/risks</w:t>
-      </w:r>
-      <w:r>
-        <w:rPr>
-          <w:rFonts w:cstheme="minorHAnsi"/>
-          <w:i/>
-          <w:iCs/>
-          <w:sz w:val="24"/>
-          <w:szCs w:val="24"/>
-        </w:rPr>
-        <w:t xml:space="preserve"> of concern that have arisen since the last Highlight, and any previous issues</w:t>
-      </w:r>
-      <w:r>
-        <w:rPr>
-          <w:rFonts w:cstheme="minorHAnsi"/>
-          <w:i/>
-          <w:iCs/>
-          <w:sz w:val="24"/>
-          <w:szCs w:val="24"/>
-        </w:rPr>
-        <w:t>/risks</w:t>
-      </w:r>
-      <w:r>
-        <w:rPr>
-          <w:rFonts w:cstheme="minorHAnsi"/>
-          <w:i/>
-          <w:iCs/>
-          <w:sz w:val="24"/>
-          <w:szCs w:val="24"/>
-        </w:rPr>
-        <w:t xml:space="preserve"> that are still a concern.  Please </w:t>
-      </w:r>
-      <w:proofErr w:type="gramStart"/>
-      <w:r>
-        <w:rPr>
-          <w:rFonts w:cstheme="minorHAnsi"/>
-          <w:i/>
-          <w:iCs/>
-          <w:sz w:val="24"/>
-          <w:szCs w:val="24"/>
-        </w:rPr>
-        <w:t>give consideration to</w:t>
-      </w:r>
-      <w:proofErr w:type="gramEnd"/>
-      <w:r>
-        <w:rPr>
-          <w:rFonts w:cstheme="minorHAnsi"/>
-          <w:i/>
-          <w:iCs/>
-          <w:sz w:val="24"/>
-          <w:szCs w:val="24"/>
-        </w:rPr>
-        <w:t xml:space="preserve"> whether – or not – you have spent the necessary 30 hours on the project in the last week.</w:t>
-      </w:r>
-    </w:p>
-    <w:p>
-      <w:pPr>
-        <w:rPr>
-          <w:rFonts w:cstheme="minorHAnsi"/>
-          <w:sz w:val="24"/>
-          <w:szCs w:val="24"/>
-        </w:rPr>
-      </w:pPr>
+      <w:bookmarkStart w:id="0" w:name="_GoBack"/>
+      <w:bookmarkEnd w:id="0"/>
     </w:p>
     <w:sectPr>
       <w:footerReference w:type="default" r:id="rId7"/>

</xml_diff>

<commit_message>
Price estimation logic added for minutes with no trade data on gdax. Continuation of autotrading logic.
</commit_message>
<xml_diff>
--- a/03 Highlight 04.docx
+++ b/03 Highlight 04.docx
@@ -618,13 +618,8 @@
                 <w:rFonts w:cstheme="minorHAnsi"/>
               </w:rPr>
             </w:pPr>
-          </w:p>
-          <w:p>
-            <w:pPr>
-              <w:rPr>
-                <w:rFonts w:cstheme="minorHAnsi"/>
-              </w:rPr>
-            </w:pPr>
+            <w:bookmarkStart w:id="0" w:name="_GoBack"/>
+            <w:bookmarkEnd w:id="0"/>
           </w:p>
         </w:tc>
       </w:tr>
@@ -637,8 +632,6 @@
           <w:szCs w:val="24"/>
         </w:rPr>
       </w:pPr>
-      <w:bookmarkStart w:id="0" w:name="_GoBack"/>
-      <w:bookmarkEnd w:id="0"/>
     </w:p>
     <w:sectPr>
       <w:footerReference w:type="default" r:id="rId7"/>

</xml_diff>